<commit_message>
Added grenades, cleaned up fps script
</commit_message>
<xml_diff>
--- a/Physics-Unity/Documents/FPS System Design.docx
+++ b/Physics-Unity/Documents/FPS System Design.docx
@@ -256,8 +256,14 @@
           <w:ilvl w:val="0"/>
           <w:numId w:val="1"/>
         </w:numPr>
-      </w:pPr>
-      <w:r>
+        <w:rPr>
+          <w:highlight w:val="green"/>
+        </w:rPr>
+      </w:pPr>
+      <w:r>
+        <w:rPr>
+          <w:highlight w:val="green"/>
+        </w:rPr>
         <w:t>Scriptable Object</w:t>
       </w:r>
     </w:p>
@@ -268,8 +274,14 @@
           <w:ilvl w:val="1"/>
           <w:numId w:val="1"/>
         </w:numPr>
-      </w:pPr>
-      <w:r>
+        <w:rPr>
+          <w:highlight w:val="green"/>
+        </w:rPr>
+      </w:pPr>
+      <w:r>
+        <w:rPr>
+          <w:highlight w:val="green"/>
+        </w:rPr>
         <w:t>Damage – per bullet</w:t>
       </w:r>
     </w:p>
@@ -280,8 +292,14 @@
           <w:ilvl w:val="1"/>
           <w:numId w:val="1"/>
         </w:numPr>
-      </w:pPr>
-      <w:r>
+        <w:rPr>
+          <w:highlight w:val="green"/>
+        </w:rPr>
+      </w:pPr>
+      <w:r>
+        <w:rPr>
+          <w:highlight w:val="green"/>
+        </w:rPr>
         <w:t>Fire Rate – bullets per second</w:t>
       </w:r>
     </w:p>
@@ -292,16 +310,36 @@
           <w:ilvl w:val="1"/>
           <w:numId w:val="1"/>
         </w:numPr>
-      </w:pPr>
-      <w:r>
-        <w:t>Bullet Spread – max degree offset</w:t>
-      </w:r>
-    </w:p>
-    <w:p>
-      <w:pPr>
-        <w:pStyle w:val="ListParagraph"/>
-      </w:pPr>
-      <w:r>
+        <w:rPr>
+          <w:highlight w:val="green"/>
+        </w:rPr>
+      </w:pPr>
+      <w:r>
+        <w:rPr>
+          <w:highlight w:val="green"/>
+        </w:rPr>
+        <w:t xml:space="preserve">Bullet Spread – max degree </w:t>
+      </w:r>
+      <w:proofErr w:type="gramStart"/>
+      <w:r>
+        <w:rPr>
+          <w:highlight w:val="green"/>
+        </w:rPr>
+        <w:t>offset</w:t>
+      </w:r>
+      <w:proofErr w:type="gramEnd"/>
+    </w:p>
+    <w:p>
+      <w:pPr>
+        <w:pStyle w:val="ListParagraph"/>
+        <w:rPr>
+          <w:highlight w:val="green"/>
+        </w:rPr>
+      </w:pPr>
+      <w:r>
+        <w:rPr>
+          <w:highlight w:val="green"/>
+        </w:rPr>
         <w:t>Extension</w:t>
       </w:r>
     </w:p>
@@ -312,10 +350,24 @@
           <w:ilvl w:val="1"/>
           <w:numId w:val="1"/>
         </w:numPr>
-      </w:pPr>
-      <w:r>
-        <w:t>Reload speed - seconds</w:t>
-      </w:r>
+        <w:rPr>
+          <w:highlight w:val="green"/>
+        </w:rPr>
+      </w:pPr>
+      <w:r>
+        <w:rPr>
+          <w:highlight w:val="green"/>
+        </w:rPr>
+        <w:t xml:space="preserve">Reload speed - </w:t>
+      </w:r>
+      <w:proofErr w:type="gramStart"/>
+      <w:r>
+        <w:rPr>
+          <w:highlight w:val="green"/>
+        </w:rPr>
+        <w:t>seconds</w:t>
+      </w:r>
+      <w:proofErr w:type="gramEnd"/>
     </w:p>
     <w:p/>
     <w:p>
@@ -363,15 +415,23 @@
           <w:numId w:val="1"/>
         </w:numPr>
         <w:rPr>
-          <w:highlight w:val="yellow"/>
-        </w:rPr>
-      </w:pPr>
-      <w:r>
-        <w:rPr>
-          <w:highlight w:val="yellow"/>
-        </w:rPr>
-        <w:t>Fire button (LMB) pressed</w:t>
-      </w:r>
+          <w:highlight w:val="green"/>
+        </w:rPr>
+      </w:pPr>
+      <w:r>
+        <w:rPr>
+          <w:highlight w:val="green"/>
+        </w:rPr>
+        <w:t xml:space="preserve">Fire button (LMB) </w:t>
+      </w:r>
+      <w:proofErr w:type="gramStart"/>
+      <w:r>
+        <w:rPr>
+          <w:highlight w:val="green"/>
+        </w:rPr>
+        <w:t>pressed</w:t>
+      </w:r>
+      <w:proofErr w:type="gramEnd"/>
     </w:p>
     <w:p>
       <w:pPr>
@@ -381,15 +441,23 @@
           <w:numId w:val="1"/>
         </w:numPr>
         <w:rPr>
-          <w:highlight w:val="yellow"/>
-        </w:rPr>
-      </w:pPr>
-      <w:r>
-        <w:rPr>
-          <w:highlight w:val="yellow"/>
-        </w:rPr>
-        <w:t>Ray cast to see where / if we hit</w:t>
-      </w:r>
+          <w:highlight w:val="green"/>
+        </w:rPr>
+      </w:pPr>
+      <w:r>
+        <w:rPr>
+          <w:highlight w:val="green"/>
+        </w:rPr>
+        <w:t xml:space="preserve">Ray cast to see where / if we </w:t>
+      </w:r>
+      <w:proofErr w:type="gramStart"/>
+      <w:r>
+        <w:rPr>
+          <w:highlight w:val="green"/>
+        </w:rPr>
+        <w:t>hit</w:t>
+      </w:r>
+      <w:proofErr w:type="gramEnd"/>
     </w:p>
     <w:p>
       <w:pPr>
@@ -399,12 +467,12 @@
           <w:numId w:val="1"/>
         </w:numPr>
         <w:rPr>
-          <w:highlight w:val="yellow"/>
-        </w:rPr>
-      </w:pPr>
-      <w:r>
-        <w:rPr>
-          <w:highlight w:val="yellow"/>
+          <w:highlight w:val="green"/>
+        </w:rPr>
+      </w:pPr>
+      <w:r>
+        <w:rPr>
+          <w:highlight w:val="green"/>
         </w:rPr>
         <w:t>Damage enemy appropriately</w:t>
       </w:r>
@@ -424,8 +492,16 @@
         <w:rPr>
           <w:highlight w:val="green"/>
         </w:rPr>
-        <w:t>Delay between bullets, based off fire rate</w:t>
-      </w:r>
+        <w:t xml:space="preserve">Delay between bullets, based off fire </w:t>
+      </w:r>
+      <w:proofErr w:type="gramStart"/>
+      <w:r>
+        <w:rPr>
+          <w:highlight w:val="green"/>
+        </w:rPr>
+        <w:t>rate</w:t>
+      </w:r>
+      <w:proofErr w:type="gramEnd"/>
     </w:p>
     <w:p>
       <w:pPr>
@@ -448,8 +524,16 @@
         <w:rPr>
           <w:highlight w:val="green"/>
         </w:rPr>
-        <w:t>is shot off by the bullet spread</w:t>
-      </w:r>
+        <w:t xml:space="preserve">is shot off by the bullet </w:t>
+      </w:r>
+      <w:proofErr w:type="gramStart"/>
+      <w:r>
+        <w:rPr>
+          <w:highlight w:val="green"/>
+        </w:rPr>
+        <w:t>spread</w:t>
+      </w:r>
+      <w:proofErr w:type="gramEnd"/>
     </w:p>
     <w:p>
       <w:pPr>
@@ -458,8 +542,14 @@
           <w:ilvl w:val="0"/>
           <w:numId w:val="1"/>
         </w:numPr>
-      </w:pPr>
-      <w:r>
+        <w:rPr>
+          <w:highlight w:val="yellow"/>
+        </w:rPr>
+      </w:pPr>
+      <w:r>
+        <w:rPr>
+          <w:highlight w:val="yellow"/>
+        </w:rPr>
         <w:t>Throwable grenades</w:t>
       </w:r>
     </w:p>
@@ -470,8 +560,14 @@
           <w:ilvl w:val="1"/>
           <w:numId w:val="1"/>
         </w:numPr>
-      </w:pPr>
-      <w:r>
+        <w:rPr>
+          <w:highlight w:val="green"/>
+        </w:rPr>
+      </w:pPr>
+      <w:r>
+        <w:rPr>
+          <w:highlight w:val="green"/>
+        </w:rPr>
         <w:t>Separate counter for the grenades</w:t>
       </w:r>
     </w:p>
@@ -482,10 +578,24 @@
           <w:ilvl w:val="1"/>
           <w:numId w:val="1"/>
         </w:numPr>
-      </w:pPr>
-      <w:r>
-        <w:t>Could be ammo supply on map</w:t>
-      </w:r>
+        <w:rPr>
+          <w:highlight w:val="yellow"/>
+        </w:rPr>
+      </w:pPr>
+      <w:r>
+        <w:rPr>
+          <w:highlight w:val="yellow"/>
+        </w:rPr>
+        <w:t xml:space="preserve">Could be ammo supply on </w:t>
+      </w:r>
+      <w:proofErr w:type="gramStart"/>
+      <w:r>
+        <w:rPr>
+          <w:highlight w:val="yellow"/>
+        </w:rPr>
+        <w:t>map</w:t>
+      </w:r>
+      <w:proofErr w:type="gramEnd"/>
     </w:p>
     <w:p>
       <w:pPr>
@@ -494,8 +604,14 @@
           <w:ilvl w:val="1"/>
           <w:numId w:val="1"/>
         </w:numPr>
-      </w:pPr>
-      <w:r>
+        <w:rPr>
+          <w:highlight w:val="green"/>
+        </w:rPr>
+      </w:pPr>
+      <w:r>
+        <w:rPr>
+          <w:highlight w:val="green"/>
+        </w:rPr>
         <w:t>Cook the grenade?</w:t>
       </w:r>
     </w:p>
@@ -513,8 +629,13 @@
         </w:numPr>
       </w:pPr>
       <w:r>
-        <w:t>Implement reload time</w:t>
-      </w:r>
+        <w:t xml:space="preserve">Implement reload </w:t>
+      </w:r>
+      <w:proofErr w:type="gramStart"/>
+      <w:r>
+        <w:t>time</w:t>
+      </w:r>
+      <w:proofErr w:type="gramEnd"/>
     </w:p>
     <w:p>
       <w:pPr>

</xml_diff>